<commit_message>
mudei 550 pra 480 recibo frutal
</commit_message>
<xml_diff>
--- a/resources/templates/recibo_1.docx
+++ b/resources/templates/recibo_1.docx
@@ -26,7 +26,6 @@
               <w:bottom w:val="single" w:sz="4" w:space="0" w:color="000000"/>
               <w:right w:val="single" w:sz="4" w:space="0" w:color="000000"/>
             </w:tcBorders>
-            <w:shd w:val="clear" w:color="auto" w:fill="auto"/>
           </w:tcPr>
           <w:p>
             <w:pPr>
@@ -138,7 +137,25 @@
                             <w:sz w:val="22"/>
                             <w:szCs w:val="22"/>
                           </w:rPr>
-                          <w:t xml:space="preserve">R: São Franc. De Sales, N.º1048 – Progresso </w:t>
+                          <w:t xml:space="preserve">R: São Franc. De Sales, </w:t>
+                        </w:r>
+                        <w:proofErr w:type="gramStart"/>
+                        <w:r>
+                          <w:rPr>
+                            <w:b/>
+                            <w:sz w:val="22"/>
+                            <w:szCs w:val="22"/>
+                          </w:rPr>
+                          <w:t>N.º</w:t>
+                        </w:r>
+                        <w:proofErr w:type="gramEnd"/>
+                        <w:r>
+                          <w:rPr>
+                            <w:b/>
+                            <w:sz w:val="22"/>
+                            <w:szCs w:val="22"/>
+                          </w:rPr>
+                          <w:t xml:space="preserve">1048 – Progresso </w:t>
                         </w:r>
                       </w:p>
                       <w:p>
@@ -193,6 +210,7 @@
                             <w:sz w:val="20"/>
                           </w:rPr>
                         </w:pPr>
+                        <w:proofErr w:type="gramStart"/>
                         <w:r>
                           <w:rPr>
                             <w:rFonts w:ascii="Monotype Corsiva" w:hAnsi="Monotype Corsiva" w:cs="Monotype Corsiva"/>
@@ -200,7 +218,17 @@
                             <w:i/>
                             <w:sz w:val="20"/>
                           </w:rPr>
-                          <w:t>CNPJ  nº. 07.500.616/0001-70</w:t>
+                          <w:t>CNPJ  nº</w:t>
+                        </w:r>
+                        <w:proofErr w:type="gramEnd"/>
+                        <w:r>
+                          <w:rPr>
+                            <w:rFonts w:ascii="Monotype Corsiva" w:hAnsi="Monotype Corsiva" w:cs="Monotype Corsiva"/>
+                            <w:b/>
+                            <w:i/>
+                            <w:sz w:val="20"/>
+                          </w:rPr>
+                          <w:t>. 07.500.616/0001-70</w:t>
                         </w:r>
                       </w:p>
                       <w:p>
@@ -248,7 +276,6 @@
               <w:left w:val="single" w:sz="4" w:space="0" w:color="000000"/>
               <w:bottom w:val="single" w:sz="4" w:space="0" w:color="000000"/>
             </w:tcBorders>
-            <w:shd w:val="clear" w:color="auto" w:fill="auto"/>
           </w:tcPr>
           <w:p>
             <w:pPr>
@@ -324,7 +351,6 @@
               <w:bottom w:val="single" w:sz="4" w:space="0" w:color="000000"/>
               <w:right w:val="single" w:sz="4" w:space="0" w:color="000000"/>
             </w:tcBorders>
-            <w:shd w:val="clear" w:color="auto" w:fill="auto"/>
           </w:tcPr>
           <w:p>
             <w:pPr>
@@ -364,7 +390,21 @@
                 <w:b/>
                 <w:bCs/>
               </w:rPr>
-              <w:t>R$ 550,00</w:t>
+              <w:t xml:space="preserve">R$ </w:t>
+            </w:r>
+            <w:r>
+              <w:rPr>
+                <w:b/>
+                <w:bCs/>
+              </w:rPr>
+              <w:t>48</w:t>
+            </w:r>
+            <w:r>
+              <w:rPr>
+                <w:b/>
+                <w:bCs/>
+              </w:rPr>
+              <w:t>0,00</w:t>
             </w:r>
           </w:p>
         </w:tc>
@@ -379,7 +419,6 @@
               <w:left w:val="single" w:sz="4" w:space="0" w:color="000000"/>
               <w:right w:val="single" w:sz="4" w:space="0" w:color="000000"/>
             </w:tcBorders>
-            <w:shd w:val="clear" w:color="auto" w:fill="auto"/>
           </w:tcPr>
           <w:p>
             <w:pPr>
@@ -535,7 +574,6 @@
               <w:left w:val="single" w:sz="4" w:space="0" w:color="000000"/>
               <w:right w:val="single" w:sz="4" w:space="0" w:color="000000"/>
             </w:tcBorders>
-            <w:shd w:val="clear" w:color="auto" w:fill="auto"/>
           </w:tcPr>
           <w:p>
             <w:pPr>
@@ -562,7 +600,14 @@
                 <w:bCs/>
                 <w:u w:val="single"/>
               </w:rPr>
-              <w:t>quinhentos e cinquenta reais</w:t>
+              <w:t>quatrocentos e oitenta</w:t>
+            </w:r>
+            <w:r>
+              <w:rPr>
+                <w:bCs/>
+                <w:u w:val="single"/>
+              </w:rPr>
+              <w:t xml:space="preserve"> reais</w:t>
             </w:r>
           </w:p>
         </w:tc>
@@ -576,7 +621,6 @@
               <w:left w:val="single" w:sz="4" w:space="0" w:color="000000"/>
               <w:right w:val="single" w:sz="4" w:space="0" w:color="000000"/>
             </w:tcBorders>
-            <w:shd w:val="clear" w:color="auto" w:fill="auto"/>
           </w:tcPr>
           <w:p>
             <w:pPr>
@@ -632,7 +676,6 @@
             <w:tcBorders>
               <w:left w:val="single" w:sz="4" w:space="0" w:color="000000"/>
             </w:tcBorders>
-            <w:shd w:val="clear" w:color="auto" w:fill="auto"/>
           </w:tcPr>
           <w:p>
             <w:pPr>
@@ -662,7 +705,6 @@
             <w:tcBorders>
               <w:right w:val="single" w:sz="4" w:space="0" w:color="000000"/>
             </w:tcBorders>
-            <w:shd w:val="clear" w:color="auto" w:fill="auto"/>
           </w:tcPr>
           <w:p>
             <w:pPr>
@@ -692,7 +734,6 @@
               <w:bottom w:val="single" w:sz="4" w:space="0" w:color="000000"/>
               <w:right w:val="single" w:sz="4" w:space="0" w:color="000000"/>
             </w:tcBorders>
-            <w:shd w:val="clear" w:color="auto" w:fill="auto"/>
           </w:tcPr>
           <w:p>
             <w:pPr>

</xml_diff>